<commit_message>
Fixed a bug of checkcode
</commit_message>
<xml_diff>
--- a/API文档.docx
+++ b/API文档.docx
@@ -1,6 +1,6 @@
 
 <file path=word/document.xml><?xml version="1.0" encoding="utf-8"?>
-<w:document xmlns:wpc="http://schemas.microsoft.com/office/word/2010/wordprocessingCanvas" xmlns:cx="http://schemas.microsoft.com/office/drawing/2014/chartex" xmlns:cx1="http://schemas.microsoft.com/office/drawing/2015/9/8/chartex" xmlns:mc="http://schemas.openxmlformats.org/markup-compatibility/2006" xmlns:o="urn:schemas-microsoft-com:office:office" xmlns:r="http://schemas.openxmlformats.org/officeDocument/2006/relationships" xmlns:m="http://schemas.openxmlformats.org/officeDocument/2006/math" xmlns:v="urn:schemas-microsoft-com:vml" xmlns:wp14="http://schemas.microsoft.com/office/word/2010/wordprocessingDrawing" xmlns:wp="http://schemas.openxmlformats.org/drawingml/2006/wordprocessingDrawing" xmlns:w10="urn:schemas-microsoft-com:office:word" xmlns:w="http://schemas.openxmlformats.org/wordprocessingml/2006/main" xmlns:w14="http://schemas.microsoft.com/office/word/2010/wordml" xmlns:w15="http://schemas.microsoft.com/office/word/2012/wordml" xmlns:w16se="http://schemas.microsoft.com/office/word/2015/wordml/symex" xmlns:wpg="http://schemas.microsoft.com/office/word/2010/wordprocessingGroup" xmlns:wpi="http://schemas.microsoft.com/office/word/2010/wordprocessingInk" xmlns:wne="http://schemas.microsoft.com/office/word/2006/wordml" xmlns:wps="http://schemas.microsoft.com/office/word/2010/wordprocessingShape" mc:Ignorable="w14 w15 w16se wp14">
+<w:document xmlns:wpc="http://schemas.microsoft.com/office/word/2010/wordprocessingCanvas" xmlns:cx="http://schemas.microsoft.com/office/drawing/2014/chartex" xmlns:mc="http://schemas.openxmlformats.org/markup-compatibility/2006" xmlns:o="urn:schemas-microsoft-com:office:office" xmlns:r="http://schemas.openxmlformats.org/officeDocument/2006/relationships" xmlns:m="http://schemas.openxmlformats.org/officeDocument/2006/math" xmlns:v="urn:schemas-microsoft-com:vml" xmlns:wp14="http://schemas.microsoft.com/office/word/2010/wordprocessingDrawing" xmlns:wp="http://schemas.openxmlformats.org/drawingml/2006/wordprocessingDrawing" xmlns:w10="urn:schemas-microsoft-com:office:word" xmlns:w="http://schemas.openxmlformats.org/wordprocessingml/2006/main" xmlns:w14="http://schemas.microsoft.com/office/word/2010/wordml" xmlns:w15="http://schemas.microsoft.com/office/word/2012/wordml" xmlns:w16se="http://schemas.microsoft.com/office/word/2015/wordml/symex" xmlns:wpg="http://schemas.microsoft.com/office/word/2010/wordprocessingGroup" xmlns:wpi="http://schemas.microsoft.com/office/word/2010/wordprocessingInk" xmlns:wne="http://schemas.microsoft.com/office/word/2006/wordml" xmlns:wps="http://schemas.microsoft.com/office/word/2010/wordprocessingShape" mc:Ignorable="w14 w15 w16se wp14">
   <w:body>
     <w:p>
       <w:r>
@@ -11,24 +11,20 @@
       </w:r>
     </w:p>
     <w:p>
-      <w:proofErr w:type="gramStart"/>
       <w:r>
         <w:rPr>
           <w:rFonts w:hint="eastAsia"/>
         </w:rPr>
         <w:t>username</w:t>
       </w:r>
-      <w:proofErr w:type="gramEnd"/>
-    </w:p>
-    <w:p>
-      <w:proofErr w:type="gramStart"/>
+    </w:p>
+    <w:p>
       <w:r>
         <w:rPr>
           <w:rFonts w:hint="eastAsia"/>
         </w:rPr>
         <w:t>token</w:t>
       </w:r>
-      <w:proofErr w:type="gramEnd"/>
     </w:p>
     <w:p/>
     <w:p>
@@ -159,21 +155,7 @@
         <w:rPr>
           <w:rFonts w:hint="eastAsia"/>
         </w:rPr>
-        <w:t>参数：username用户名，password密码，</w:t>
-      </w:r>
-      <w:proofErr w:type="spellStart"/>
-      <w:r>
-        <w:rPr>
-          <w:rFonts w:hint="eastAsia"/>
-        </w:rPr>
-        <w:t>deviceid</w:t>
-      </w:r>
-      <w:proofErr w:type="spellEnd"/>
-      <w:r>
-        <w:rPr>
-          <w:rFonts w:hint="eastAsia"/>
-        </w:rPr>
-        <w:t>设备id</w:t>
+        <w:t>参数：username用户名，password密码，deviceid设备id</w:t>
       </w:r>
     </w:p>
     <w:p>
@@ -306,16 +288,8 @@
         <w:rPr>
           <w:rFonts w:hint="eastAsia"/>
         </w:rPr>
-        <w:t>/User/</w:t>
-      </w:r>
-      <w:proofErr w:type="spellStart"/>
-      <w:r>
-        <w:rPr>
-          <w:rFonts w:hint="eastAsia"/>
-        </w:rPr>
-        <w:t>GetCheckCode</w:t>
-      </w:r>
-      <w:proofErr w:type="spellEnd"/>
+        <w:t>/User/GetCheckCode</w:t>
+      </w:r>
     </w:p>
     <w:p>
       <w:pPr>
@@ -411,16 +385,8 @@
         <w:rPr>
           <w:rFonts w:hint="eastAsia"/>
         </w:rPr>
-        <w:t>地址：/User/</w:t>
-      </w:r>
-      <w:proofErr w:type="spellStart"/>
-      <w:r>
-        <w:rPr>
-          <w:rFonts w:hint="eastAsia"/>
-        </w:rPr>
-        <w:t>SendSMS</w:t>
-      </w:r>
-      <w:proofErr w:type="spellEnd"/>
+        <w:t>地址：/User/SendSMS</w:t>
+      </w:r>
     </w:p>
     <w:p>
       <w:pPr>
@@ -437,30 +403,14 @@
         </w:rPr>
         <w:t>参数：</w:t>
       </w:r>
-      <w:proofErr w:type="spellStart"/>
       <w:r>
         <w:t>checkcode</w:t>
       </w:r>
-      <w:proofErr w:type="spellEnd"/>
-      <w:r>
-        <w:rPr>
-          <w:rFonts w:hint="eastAsia"/>
-        </w:rPr>
-        <w:t>验证码，</w:t>
-      </w:r>
-      <w:proofErr w:type="spellStart"/>
-      <w:r>
-        <w:rPr>
-          <w:rFonts w:hint="eastAsia"/>
-        </w:rPr>
-        <w:t>phonenumber</w:t>
-      </w:r>
-      <w:proofErr w:type="spellEnd"/>
-      <w:r>
-        <w:rPr>
-          <w:rFonts w:hint="eastAsia"/>
-        </w:rPr>
-        <w:t>手机号</w:t>
+      <w:r>
+        <w:rPr>
+          <w:rFonts w:hint="eastAsia"/>
+        </w:rPr>
+        <w:t>验证码，phonenumber手机号</w:t>
       </w:r>
     </w:p>
     <w:p>
@@ -594,11 +544,9 @@
         <w:lastRenderedPageBreak/>
         <w:t>地址：/User/</w:t>
       </w:r>
-      <w:proofErr w:type="spellStart"/>
       <w:r>
         <w:t>UpdatePassword</w:t>
       </w:r>
-      <w:proofErr w:type="spellEnd"/>
     </w:p>
     <w:bookmarkEnd w:id="15"/>
     <w:bookmarkEnd w:id="16"/>
@@ -620,21 +568,7 @@
         <w:rPr>
           <w:rFonts w:hint="eastAsia"/>
         </w:rPr>
-        <w:t>短信验证码，</w:t>
-      </w:r>
-      <w:proofErr w:type="spellStart"/>
-      <w:r>
-        <w:rPr>
-          <w:rFonts w:hint="eastAsia"/>
-        </w:rPr>
-        <w:t>newpass</w:t>
-      </w:r>
-      <w:proofErr w:type="spellEnd"/>
-      <w:r>
-        <w:rPr>
-          <w:rFonts w:hint="eastAsia"/>
-        </w:rPr>
-        <w:t>新密码（加密后的）</w:t>
+        <w:t>短信验证码，newpass新密码（加密后的）</w:t>
       </w:r>
     </w:p>
     <w:p>
@@ -714,16 +648,8 @@
         <w:rPr>
           <w:rFonts w:hint="eastAsia"/>
         </w:rPr>
-        <w:t>-2：验证</w:t>
-      </w:r>
-      <w:proofErr w:type="gramStart"/>
-      <w:r>
-        <w:rPr>
-          <w:rFonts w:hint="eastAsia"/>
-        </w:rPr>
-        <w:t>码错误</w:t>
-      </w:r>
-      <w:proofErr w:type="gramEnd"/>
+        <w:t>-2：验证码错误</w:t>
+      </w:r>
       <w:r>
         <w:rPr>
           <w:rFonts w:hint="eastAsia"/>
@@ -779,7 +705,6 @@
         </w:rPr>
         <w:t>地址：/User/</w:t>
       </w:r>
-      <w:proofErr w:type="spellStart"/>
       <w:r>
         <w:t>Update</w:t>
       </w:r>
@@ -789,41 +714,23 @@
         </w:rPr>
         <w:t>Session</w:t>
       </w:r>
-      <w:proofErr w:type="spellEnd"/>
-    </w:p>
-    <w:p>
-      <w:pPr>
-        <w:pStyle w:val="a3"/>
-        <w:ind w:left="360" w:firstLineChars="0" w:firstLine="0"/>
-      </w:pPr>
-      <w:r>
-        <w:rPr>
-          <w:rFonts w:hint="eastAsia"/>
-        </w:rPr>
-        <w:t>参数：username用户名，</w:t>
-      </w:r>
-      <w:proofErr w:type="spellStart"/>
-      <w:r>
-        <w:rPr>
-          <w:rFonts w:hint="eastAsia"/>
-        </w:rPr>
-        <w:t>deviceid</w:t>
-      </w:r>
-      <w:proofErr w:type="spellEnd"/>
-      <w:r>
-        <w:rPr>
-          <w:rFonts w:hint="eastAsia"/>
-        </w:rPr>
-        <w:t>设备ID，token</w:t>
-      </w:r>
-    </w:p>
-    <w:p>
-      <w:pPr>
-        <w:pStyle w:val="a3"/>
-        <w:ind w:left="360" w:firstLineChars="0" w:firstLine="0"/>
-        <w:rPr>
-          <w:rFonts w:hint="eastAsia"/>
-        </w:rPr>
+    </w:p>
+    <w:p>
+      <w:pPr>
+        <w:pStyle w:val="a3"/>
+        <w:ind w:left="360" w:firstLineChars="0" w:firstLine="0"/>
+      </w:pPr>
+      <w:r>
+        <w:rPr>
+          <w:rFonts w:hint="eastAsia"/>
+        </w:rPr>
+        <w:t>参数：username用户名，deviceid设备ID，token</w:t>
+      </w:r>
+    </w:p>
+    <w:p>
+      <w:pPr>
+        <w:pStyle w:val="a3"/>
+        <w:ind w:left="360" w:firstLineChars="0" w:firstLine="0"/>
       </w:pPr>
       <w:r>
         <w:rPr>
@@ -925,24 +832,13 @@
       <w:pPr>
         <w:pStyle w:val="a3"/>
         <w:ind w:left="360" w:firstLineChars="0" w:firstLine="0"/>
-        <w:rPr>
-          <w:rFonts w:hint="eastAsia"/>
-        </w:rPr>
-      </w:pPr>
-      <w:r>
-        <w:rPr>
-          <w:rFonts w:hint="eastAsia"/>
-        </w:rPr>
-        <w:t>地址：/User/</w:t>
-      </w:r>
-      <w:proofErr w:type="spellStart"/>
-      <w:r>
-        <w:rPr>
-          <w:rFonts w:hint="eastAsia"/>
-        </w:rPr>
-        <w:t>GetUserInfo</w:t>
-      </w:r>
-      <w:proofErr w:type="spellEnd"/>
+      </w:pPr>
+      <w:r>
+        <w:rPr>
+          <w:rFonts w:hint="eastAsia"/>
+        </w:rPr>
+        <w:t>地址：/User/GetUserInfo</w:t>
+      </w:r>
     </w:p>
     <w:p>
       <w:pPr>
@@ -981,19 +877,11 @@
       </w:r>
       <w:bookmarkStart w:id="29" w:name="OLE_LINK30"/>
       <w:bookmarkStart w:id="30" w:name="OLE_LINK31"/>
-      <w:proofErr w:type="spellStart"/>
-      <w:r>
-        <w:rPr>
-          <w:rFonts w:hint="eastAsia"/>
-        </w:rPr>
-        <w:t>employeeid</w:t>
-      </w:r>
-      <w:proofErr w:type="spellEnd"/>
-      <w:r>
-        <w:rPr>
-          <w:rFonts w:hint="eastAsia"/>
-        </w:rPr>
-        <w:t>工号 name名字 department</w:t>
+      <w:r>
+        <w:rPr>
+          <w:rFonts w:hint="eastAsia"/>
+        </w:rPr>
+        <w:t>employeeid工号 name名字 department</w:t>
       </w:r>
       <w:r>
         <w:t xml:space="preserve"> </w:t>
@@ -1002,21 +890,7 @@
         <w:rPr>
           <w:rFonts w:hint="eastAsia"/>
         </w:rPr>
-        <w:t xml:space="preserve">部门 </w:t>
-      </w:r>
-      <w:proofErr w:type="spellStart"/>
-      <w:r>
-        <w:rPr>
-          <w:rFonts w:hint="eastAsia"/>
-        </w:rPr>
-        <w:t>phonenumber</w:t>
-      </w:r>
-      <w:proofErr w:type="spellEnd"/>
-      <w:r>
-        <w:rPr>
-          <w:rFonts w:hint="eastAsia"/>
-        </w:rPr>
-        <w:t xml:space="preserve">手机号 </w:t>
+        <w:t xml:space="preserve">部门 phonenumber手机号 </w:t>
       </w:r>
     </w:p>
     <w:p>
@@ -1030,7 +904,6 @@
         </w:rPr>
         <w:t xml:space="preserve">email邮箱 </w:t>
       </w:r>
-      <w:proofErr w:type="spellStart"/>
       <w:r>
         <w:rPr>
           <w:rFonts w:hint="eastAsia"/>
@@ -1041,14 +914,7 @@
         <w:rPr>
           <w:rFonts w:hint="eastAsia"/>
         </w:rPr>
-        <w:t>image</w:t>
-      </w:r>
-      <w:proofErr w:type="spellEnd"/>
-      <w:r>
-        <w:rPr>
-          <w:rFonts w:hint="eastAsia"/>
-        </w:rPr>
-        <w:t>头像</w:t>
+        <w:t>image头像</w:t>
       </w:r>
       <w:bookmarkEnd w:id="29"/>
       <w:bookmarkEnd w:id="30"/>
@@ -1056,9 +922,6 @@
     <w:p>
       <w:pPr>
         <w:ind w:firstLineChars="171" w:firstLine="359"/>
-        <w:rPr>
-          <w:rFonts w:hint="eastAsia"/>
-        </w:rPr>
       </w:pPr>
       <w:bookmarkStart w:id="31" w:name="OLE_LINK35"/>
       <w:bookmarkStart w:id="32" w:name="OLE_LINK36"/>
@@ -1070,27 +933,7 @@
         <w:rPr>
           <w:rFonts w:hint="eastAsia"/>
         </w:rPr>
-        <w:t>：</w:t>
-      </w:r>
-      <w:proofErr w:type="spellStart"/>
-      <w:r>
-        <w:rPr>
-          <w:rFonts w:hint="eastAsia"/>
-        </w:rPr>
-        <w:t>Seesion</w:t>
-      </w:r>
-      <w:proofErr w:type="spellEnd"/>
-      <w:r>
-        <w:rPr>
-          <w:rFonts w:hint="eastAsia"/>
-        </w:rPr>
-        <w:t xml:space="preserve">异常 </w:t>
-      </w:r>
-      <w:r>
-        <w:rPr>
-          <w:rFonts w:hint="eastAsia"/>
-        </w:rPr>
-        <w:t>要求用户重新登录</w:t>
+        <w:t>：Seesion异常 要求用户重新登录</w:t>
       </w:r>
     </w:p>
     <w:bookmarkEnd w:id="31"/>
@@ -1140,24 +983,13 @@
       <w:pPr>
         <w:pStyle w:val="a3"/>
         <w:ind w:left="360" w:firstLineChars="0" w:firstLine="0"/>
-        <w:rPr>
-          <w:rFonts w:hint="eastAsia"/>
-        </w:rPr>
-      </w:pPr>
-      <w:r>
-        <w:rPr>
-          <w:rFonts w:hint="eastAsia"/>
-        </w:rPr>
-        <w:t>地址：/Department/</w:t>
-      </w:r>
-      <w:proofErr w:type="spellStart"/>
-      <w:r>
-        <w:rPr>
-          <w:rFonts w:hint="eastAsia"/>
-        </w:rPr>
-        <w:t>GetAllDepartments</w:t>
-      </w:r>
-      <w:proofErr w:type="spellEnd"/>
+      </w:pPr>
+      <w:r>
+        <w:rPr>
+          <w:rFonts w:hint="eastAsia"/>
+        </w:rPr>
+        <w:t>地址：/Department/GetAllDepartments</w:t>
+      </w:r>
     </w:p>
     <w:p>
       <w:pPr>
@@ -1212,21 +1044,12 @@
     <w:p>
       <w:pPr>
         <w:ind w:firstLine="360"/>
-        <w:rPr>
-          <w:rFonts w:hint="eastAsia"/>
-        </w:rPr>
-      </w:pPr>
-      <w:r>
-        <w:rPr>
-          <w:rFonts w:hint="eastAsia"/>
-        </w:rPr>
-        <w:t>-1：</w:t>
-      </w:r>
-      <w:r>
-        <w:rPr>
-          <w:rFonts w:hint="eastAsia"/>
-        </w:rPr>
-        <w:t>内部错误 正常情况下不会发生</w:t>
+      </w:pPr>
+      <w:r>
+        <w:rPr>
+          <w:rFonts w:hint="eastAsia"/>
+        </w:rPr>
+        <w:t>-1：内部错误 正常情况下不会发生</w:t>
       </w:r>
     </w:p>
     <w:bookmarkEnd w:id="34"/>
@@ -1252,24 +1075,13 @@
       <w:pPr>
         <w:pStyle w:val="a3"/>
         <w:ind w:left="360" w:firstLineChars="0" w:firstLine="0"/>
-        <w:rPr>
-          <w:rFonts w:hint="eastAsia"/>
-        </w:rPr>
-      </w:pPr>
-      <w:r>
-        <w:rPr>
-          <w:rFonts w:hint="eastAsia"/>
-        </w:rPr>
-        <w:t>地址：/User/</w:t>
-      </w:r>
-      <w:proofErr w:type="spellStart"/>
-      <w:r>
-        <w:rPr>
-          <w:rFonts w:hint="eastAsia"/>
-        </w:rPr>
-        <w:t>UpdateUserInfo</w:t>
-      </w:r>
-      <w:proofErr w:type="spellEnd"/>
+      </w:pPr>
+      <w:r>
+        <w:rPr>
+          <w:rFonts w:hint="eastAsia"/>
+        </w:rPr>
+        <w:t>地址：/User/UpdateUserInfo</w:t>
+      </w:r>
     </w:p>
     <w:p>
       <w:pPr>
@@ -1286,36 +1098,8 @@
         <w:rPr>
           <w:rFonts w:hint="eastAsia"/>
         </w:rPr>
-        <w:t>：</w:t>
-      </w:r>
-      <w:proofErr w:type="spellStart"/>
-      <w:r>
-        <w:rPr>
-          <w:rFonts w:hint="eastAsia"/>
-        </w:rPr>
-        <w:t>employeeid</w:t>
-      </w:r>
-      <w:proofErr w:type="spellEnd"/>
-      <w:r>
-        <w:rPr>
-          <w:rFonts w:hint="eastAsia"/>
-        </w:rPr>
-        <w:t xml:space="preserve">工号 name名字 </w:t>
-      </w:r>
-      <w:proofErr w:type="spellStart"/>
-      <w:r>
-        <w:rPr>
-          <w:rFonts w:hint="eastAsia"/>
-        </w:rPr>
-        <w:t>department</w:t>
-      </w:r>
-      <w:r>
-        <w:rPr>
-          <w:rFonts w:hint="eastAsia"/>
-        </w:rPr>
-        <w:t>id</w:t>
-      </w:r>
-      <w:proofErr w:type="spellEnd"/>
+        <w:t>：employeeid工号 name名字 departmentid</w:t>
+      </w:r>
       <w:r>
         <w:t xml:space="preserve"> </w:t>
       </w:r>
@@ -1323,33 +1107,7 @@
         <w:rPr>
           <w:rFonts w:hint="eastAsia"/>
         </w:rPr>
-        <w:t>部门</w:t>
-      </w:r>
-      <w:r>
-        <w:rPr>
-          <w:rFonts w:hint="eastAsia"/>
-        </w:rPr>
-        <w:t>ID</w:t>
-      </w:r>
-      <w:r>
-        <w:rPr>
-          <w:rFonts w:hint="eastAsia"/>
-        </w:rPr>
-        <w:t xml:space="preserve"> </w:t>
-      </w:r>
-      <w:proofErr w:type="spellStart"/>
-      <w:r>
-        <w:rPr>
-          <w:rFonts w:hint="eastAsia"/>
-        </w:rPr>
-        <w:t>phonenumber</w:t>
-      </w:r>
-      <w:proofErr w:type="spellEnd"/>
-      <w:r>
-        <w:rPr>
-          <w:rFonts w:hint="eastAsia"/>
-        </w:rPr>
-        <w:t xml:space="preserve">手机号 </w:t>
+        <w:t xml:space="preserve">部门ID phonenumber手机号 </w:t>
       </w:r>
     </w:p>
     <w:p>
@@ -1363,7 +1121,6 @@
         </w:rPr>
         <w:t xml:space="preserve">email邮箱 </w:t>
       </w:r>
-      <w:proofErr w:type="spellStart"/>
       <w:r>
         <w:rPr>
           <w:rFonts w:hint="eastAsia"/>
@@ -1374,14 +1131,7 @@
         <w:rPr>
           <w:rFonts w:hint="eastAsia"/>
         </w:rPr>
-        <w:t>image</w:t>
-      </w:r>
-      <w:proofErr w:type="spellEnd"/>
-      <w:r>
-        <w:rPr>
-          <w:rFonts w:hint="eastAsia"/>
-        </w:rPr>
-        <w:t>头像</w:t>
+        <w:t>image头像</w:t>
       </w:r>
     </w:p>
     <w:p>
@@ -1413,9 +1163,6 @@
     <w:p>
       <w:pPr>
         <w:ind w:firstLineChars="171" w:firstLine="359"/>
-        <w:rPr>
-          <w:rFonts w:hint="eastAsia"/>
-        </w:rPr>
       </w:pPr>
       <w:r>
         <w:t>0</w:t>
@@ -1424,29 +1171,12 @@
         <w:rPr>
           <w:rFonts w:hint="eastAsia"/>
         </w:rPr>
-        <w:t>：</w:t>
-      </w:r>
-      <w:proofErr w:type="spellStart"/>
-      <w:r>
-        <w:rPr>
-          <w:rFonts w:hint="eastAsia"/>
-        </w:rPr>
-        <w:t>Seesion</w:t>
-      </w:r>
-      <w:proofErr w:type="spellEnd"/>
-      <w:r>
-        <w:rPr>
-          <w:rFonts w:hint="eastAsia"/>
-        </w:rPr>
-        <w:t>异常 要求用户重新登录</w:t>
+        <w:t>：Seesion异常 要求用户重新登录</w:t>
       </w:r>
     </w:p>
     <w:p>
       <w:pPr>
         <w:ind w:firstLine="360"/>
-        <w:rPr>
-          <w:rFonts w:hint="eastAsia"/>
-        </w:rPr>
       </w:pPr>
       <w:r>
         <w:rPr>
@@ -1480,38 +1210,13 @@
       <w:pPr>
         <w:pStyle w:val="a3"/>
         <w:ind w:left="360" w:firstLineChars="0" w:firstLine="0"/>
-        <w:rPr>
-          <w:rFonts w:hint="eastAsia"/>
-        </w:rPr>
-      </w:pPr>
-      <w:r>
-        <w:rPr>
-          <w:rFonts w:hint="eastAsia"/>
-        </w:rPr>
-        <w:t>地址：/</w:t>
-      </w:r>
-      <w:proofErr w:type="spellStart"/>
-      <w:r>
-        <w:rPr>
-          <w:rFonts w:hint="eastAsia"/>
-        </w:rPr>
-        <w:t>CheckIn</w:t>
-      </w:r>
-      <w:proofErr w:type="spellEnd"/>
-      <w:r>
-        <w:rPr>
-          <w:rFonts w:hint="eastAsia"/>
-        </w:rPr>
-        <w:t>/</w:t>
-      </w:r>
-      <w:proofErr w:type="spellStart"/>
-      <w:r>
-        <w:rPr>
-          <w:rFonts w:hint="eastAsia"/>
-        </w:rPr>
-        <w:t>CheckIn</w:t>
-      </w:r>
-      <w:proofErr w:type="spellEnd"/>
+      </w:pPr>
+      <w:r>
+        <w:rPr>
+          <w:rFonts w:hint="eastAsia"/>
+        </w:rPr>
+        <w:t>地址：/CheckIn/CheckIn</w:t>
+      </w:r>
     </w:p>
     <w:p>
       <w:pPr>
@@ -1551,9 +1256,6 @@
     <w:p>
       <w:pPr>
         <w:ind w:firstLineChars="171" w:firstLine="359"/>
-        <w:rPr>
-          <w:rFonts w:hint="eastAsia"/>
-        </w:rPr>
       </w:pPr>
       <w:r>
         <w:t>0</w:t>
@@ -1562,29 +1264,12 @@
         <w:rPr>
           <w:rFonts w:hint="eastAsia"/>
         </w:rPr>
-        <w:t>：</w:t>
-      </w:r>
-      <w:proofErr w:type="spellStart"/>
-      <w:r>
-        <w:rPr>
-          <w:rFonts w:hint="eastAsia"/>
-        </w:rPr>
-        <w:t>Seesion</w:t>
-      </w:r>
-      <w:proofErr w:type="spellEnd"/>
-      <w:r>
-        <w:rPr>
-          <w:rFonts w:hint="eastAsia"/>
-        </w:rPr>
-        <w:t>异常 要求用户重新登录</w:t>
+        <w:t>：Seesion异常 要求用户重新登录</w:t>
       </w:r>
     </w:p>
     <w:p>
       <w:pPr>
         <w:ind w:firstLine="360"/>
-        <w:rPr>
-          <w:rFonts w:hint="eastAsia"/>
-        </w:rPr>
       </w:pPr>
       <w:r>
         <w:rPr>
@@ -1628,44 +1313,13 @@
       <w:pPr>
         <w:pStyle w:val="a3"/>
         <w:ind w:left="360" w:firstLineChars="0" w:firstLine="0"/>
-        <w:rPr>
-          <w:rFonts w:hint="eastAsia"/>
-        </w:rPr>
-      </w:pPr>
-      <w:r>
-        <w:rPr>
-          <w:rFonts w:hint="eastAsia"/>
-        </w:rPr>
-        <w:t>地址：</w:t>
-      </w:r>
-      <w:r>
-        <w:rPr>
-          <w:rFonts w:hint="eastAsia"/>
-        </w:rPr>
-        <w:t>/</w:t>
-      </w:r>
-      <w:proofErr w:type="spellStart"/>
-      <w:r>
-        <w:rPr>
-          <w:rFonts w:hint="eastAsia"/>
-        </w:rPr>
-        <w:t>CheckIn</w:t>
-      </w:r>
-      <w:proofErr w:type="spellEnd"/>
-      <w:r>
-        <w:rPr>
-          <w:rFonts w:hint="eastAsia"/>
-        </w:rPr>
-        <w:t>/</w:t>
-      </w:r>
-      <w:proofErr w:type="spellStart"/>
-      <w:r>
-        <w:rPr>
-          <w:rFonts w:hint="eastAsia"/>
-        </w:rPr>
-        <w:t>CheckOut</w:t>
-      </w:r>
-      <w:proofErr w:type="spellEnd"/>
+      </w:pPr>
+      <w:r>
+        <w:rPr>
+          <w:rFonts w:hint="eastAsia"/>
+        </w:rPr>
+        <w:t>地址：/CheckIn/CheckOut</w:t>
+      </w:r>
     </w:p>
     <w:p>
       <w:pPr>
@@ -1708,9 +1362,6 @@
     <w:p>
       <w:pPr>
         <w:ind w:firstLineChars="171" w:firstLine="359"/>
-        <w:rPr>
-          <w:rFonts w:hint="eastAsia"/>
-        </w:rPr>
       </w:pPr>
       <w:r>
         <w:t>0</w:t>
@@ -1719,29 +1370,12 @@
         <w:rPr>
           <w:rFonts w:hint="eastAsia"/>
         </w:rPr>
-        <w:t>：</w:t>
-      </w:r>
-      <w:proofErr w:type="spellStart"/>
-      <w:r>
-        <w:rPr>
-          <w:rFonts w:hint="eastAsia"/>
-        </w:rPr>
-        <w:t>Seesion</w:t>
-      </w:r>
-      <w:proofErr w:type="spellEnd"/>
-      <w:r>
-        <w:rPr>
-          <w:rFonts w:hint="eastAsia"/>
-        </w:rPr>
-        <w:t>异常 要求用户重新登录</w:t>
+        <w:t>：Seesion异常 要求用户重新登录</w:t>
       </w:r>
     </w:p>
     <w:p>
       <w:pPr>
         <w:ind w:firstLine="360"/>
-        <w:rPr>
-          <w:rFonts w:hint="eastAsia"/>
-        </w:rPr>
       </w:pPr>
       <w:r>
         <w:rPr>
@@ -1777,54 +1411,48 @@
         </w:numPr>
         <w:ind w:firstLineChars="0"/>
       </w:pPr>
-      <w:bookmarkStart w:id="45" w:name="OLE_LINK46"/>
-      <w:bookmarkStart w:id="46" w:name="OLE_LINK47"/>
-      <w:bookmarkEnd w:id="42"/>
-      <w:bookmarkEnd w:id="43"/>
-      <w:bookmarkEnd w:id="44"/>
-      <w:r>
-        <w:rPr>
-          <w:rFonts w:hint="eastAsia"/>
-        </w:rPr>
-        <w:t>自动签出 用于未签出记录补签出</w:t>
-      </w:r>
-    </w:p>
-    <w:p>
-      <w:pPr>
-        <w:pStyle w:val="a3"/>
-        <w:ind w:left="360" w:firstLineChars="0" w:firstLine="0"/>
-        <w:rPr>
-          <w:rFonts w:hint="eastAsia"/>
-        </w:rPr>
-      </w:pPr>
-      <w:r>
-        <w:rPr>
-          <w:rFonts w:hint="eastAsia"/>
-        </w:rPr>
-        <w:t>地址：/</w:t>
-      </w:r>
-      <w:proofErr w:type="spellStart"/>
-      <w:r>
-        <w:rPr>
-          <w:rFonts w:hint="eastAsia"/>
-        </w:rPr>
-        <w:t>CheckIn</w:t>
-      </w:r>
-      <w:proofErr w:type="spellEnd"/>
-      <w:r>
-        <w:rPr>
-          <w:rFonts w:hint="eastAsia"/>
-        </w:rPr>
-        <w:t>/</w:t>
-      </w:r>
-      <w:proofErr w:type="spellStart"/>
-      <w:r>
-        <w:rPr>
-          <w:rFonts w:hint="eastAsia"/>
-        </w:rPr>
-        <w:t>AutoCheckOut</w:t>
-      </w:r>
-      <w:proofErr w:type="spellEnd"/>
+      <w:r>
+        <w:rPr>
+          <w:rFonts w:hint="eastAsia"/>
+        </w:rPr>
+        <w:t>自动</w:t>
+      </w:r>
+      <w:r>
+        <w:rPr>
+          <w:rFonts w:hint="eastAsia"/>
+        </w:rPr>
+        <w:t>签</w:t>
+      </w:r>
+      <w:r>
+        <w:rPr>
+          <w:rFonts w:hint="eastAsia"/>
+        </w:rPr>
+        <w:t>到</w:t>
+      </w:r>
+      <w:r>
+        <w:rPr>
+          <w:rFonts w:hint="eastAsia"/>
+        </w:rPr>
+        <w:t xml:space="preserve"> 用于未签出记录补签出</w:t>
+      </w:r>
+    </w:p>
+    <w:p>
+      <w:pPr>
+        <w:pStyle w:val="a3"/>
+        <w:ind w:left="360" w:firstLineChars="0" w:firstLine="0"/>
+      </w:pPr>
+      <w:r>
+        <w:rPr>
+          <w:rFonts w:hint="eastAsia"/>
+        </w:rPr>
+        <w:t>地址：</w:t>
+      </w:r>
+      <w:r>
+        <w:rPr>
+          <w:rFonts w:hint="eastAsia"/>
+        </w:rPr>
+        <w:t>/CheckIn/AutoCheckIn</w:t>
+      </w:r>
     </w:p>
     <w:p>
       <w:pPr>
@@ -1837,19 +1465,13 @@
         </w:rPr>
         <w:t>参数：</w:t>
       </w:r>
-      <w:proofErr w:type="spellStart"/>
-      <w:r>
-        <w:rPr>
-          <w:rFonts w:hint="eastAsia"/>
-        </w:rPr>
-        <w:t>checkinid</w:t>
-      </w:r>
-      <w:proofErr w:type="spellEnd"/>
-      <w:r>
-        <w:rPr>
-          <w:rFonts w:hint="eastAsia"/>
-        </w:rPr>
-        <w:t>签到记录id，hour，minute，second</w:t>
+      <w:bookmarkStart w:id="45" w:name="_GoBack"/>
+      <w:bookmarkEnd w:id="45"/>
+      <w:r>
+        <w:rPr>
+          <w:rFonts w:hint="eastAsia"/>
+        </w:rPr>
+        <w:t>hour，minute，second</w:t>
       </w:r>
     </w:p>
     <w:p>
@@ -1878,9 +1500,6 @@
     <w:p>
       <w:pPr>
         <w:ind w:firstLineChars="171" w:firstLine="359"/>
-        <w:rPr>
-          <w:rFonts w:hint="eastAsia"/>
-        </w:rPr>
       </w:pPr>
       <w:r>
         <w:t>0</w:t>
@@ -1889,29 +1508,12 @@
         <w:rPr>
           <w:rFonts w:hint="eastAsia"/>
         </w:rPr>
-        <w:t>：</w:t>
-      </w:r>
-      <w:proofErr w:type="spellStart"/>
-      <w:r>
-        <w:rPr>
-          <w:rFonts w:hint="eastAsia"/>
-        </w:rPr>
-        <w:t>Seesion</w:t>
-      </w:r>
-      <w:proofErr w:type="spellEnd"/>
-      <w:r>
-        <w:rPr>
-          <w:rFonts w:hint="eastAsia"/>
-        </w:rPr>
-        <w:t>异常 要求用户重新登录</w:t>
+        <w:t>：Seesion异常 要求用户重新登录</w:t>
       </w:r>
     </w:p>
     <w:p>
       <w:pPr>
         <w:ind w:firstLine="360"/>
-        <w:rPr>
-          <w:rFonts w:hint="eastAsia"/>
-        </w:rPr>
       </w:pPr>
       <w:r>
         <w:rPr>
@@ -1924,6 +1526,9 @@
       <w:pPr>
         <w:pStyle w:val="a3"/>
         <w:ind w:left="360" w:firstLineChars="0" w:firstLine="0"/>
+        <w:rPr>
+          <w:rFonts w:hint="eastAsia"/>
+        </w:rPr>
       </w:pPr>
       <w:r>
         <w:rPr>
@@ -1935,7 +1540,7 @@
         <w:rPr>
           <w:rFonts w:hint="eastAsia"/>
         </w:rPr>
-        <w:t>找不到该记录</w:t>
+        <w:t>今天已签到</w:t>
       </w:r>
     </w:p>
     <w:p>
@@ -1947,78 +1552,40 @@
         </w:numPr>
         <w:ind w:firstLineChars="0"/>
       </w:pPr>
-      <w:bookmarkStart w:id="47" w:name="OLE_LINK48"/>
-      <w:bookmarkStart w:id="48" w:name="OLE_LINK49"/>
-      <w:bookmarkEnd w:id="45"/>
-      <w:bookmarkEnd w:id="46"/>
-      <w:r>
-        <w:rPr>
-          <w:rFonts w:hint="eastAsia"/>
-        </w:rPr>
-        <w:t>修改签入时间</w:t>
-      </w:r>
-    </w:p>
-    <w:p>
-      <w:pPr>
-        <w:pStyle w:val="a3"/>
-        <w:ind w:left="360" w:firstLineChars="0" w:firstLine="0"/>
-        <w:rPr>
-          <w:rFonts w:hint="eastAsia"/>
-        </w:rPr>
-      </w:pPr>
-      <w:r>
-        <w:rPr>
-          <w:rFonts w:hint="eastAsia"/>
-        </w:rPr>
-        <w:t>地址：/</w:t>
-      </w:r>
-      <w:proofErr w:type="spellStart"/>
-      <w:r>
-        <w:rPr>
-          <w:rFonts w:hint="eastAsia"/>
-        </w:rPr>
-        <w:t>CheckIn</w:t>
-      </w:r>
-      <w:proofErr w:type="spellEnd"/>
-      <w:r>
-        <w:rPr>
-          <w:rFonts w:hint="eastAsia"/>
-        </w:rPr>
-        <w:t>/</w:t>
-      </w:r>
-      <w:proofErr w:type="spellStart"/>
-      <w:r>
-        <w:rPr>
-          <w:rFonts w:hint="eastAsia"/>
-        </w:rPr>
-        <w:t>ModifyCheckIn</w:t>
-      </w:r>
-      <w:proofErr w:type="spellEnd"/>
-    </w:p>
-    <w:p>
-      <w:pPr>
-        <w:pStyle w:val="a3"/>
-        <w:ind w:left="360" w:firstLineChars="0" w:firstLine="0"/>
-      </w:pPr>
-      <w:r>
-        <w:rPr>
-          <w:rFonts w:hint="eastAsia"/>
-        </w:rPr>
-        <w:t>参数：</w:t>
-      </w:r>
-      <w:proofErr w:type="spellStart"/>
-      <w:r>
-        <w:rPr>
-          <w:rFonts w:hint="eastAsia"/>
-        </w:rPr>
-        <w:t>checkinid</w:t>
-      </w:r>
-      <w:proofErr w:type="spellEnd"/>
-      <w:r>
-        <w:rPr>
-          <w:rFonts w:hint="eastAsia"/>
-        </w:rPr>
-        <w:t>签到记录id，hour，minute，second</w:t>
+      <w:bookmarkStart w:id="46" w:name="OLE_LINK46"/>
+      <w:bookmarkStart w:id="47" w:name="OLE_LINK47"/>
+      <w:bookmarkEnd w:id="42"/>
+      <w:bookmarkEnd w:id="43"/>
+      <w:bookmarkEnd w:id="44"/>
+      <w:r>
+        <w:rPr>
+          <w:rFonts w:hint="eastAsia"/>
+        </w:rPr>
+        <w:t>自动签出 用于未签出记录补签出</w:t>
+      </w:r>
+    </w:p>
+    <w:p>
+      <w:pPr>
+        <w:pStyle w:val="a3"/>
+        <w:ind w:left="360" w:firstLineChars="0" w:firstLine="0"/>
+      </w:pPr>
+      <w:r>
+        <w:rPr>
+          <w:rFonts w:hint="eastAsia"/>
+        </w:rPr>
+        <w:t>地址：/CheckIn/AutoCheckOut</w:t>
+      </w:r>
+    </w:p>
+    <w:p>
+      <w:pPr>
+        <w:pStyle w:val="a3"/>
+        <w:ind w:left="360" w:firstLineChars="0" w:firstLine="0"/>
+      </w:pPr>
+      <w:r>
+        <w:rPr>
+          <w:rFonts w:hint="eastAsia"/>
+        </w:rPr>
+        <w:t>参数：checkinid签到记录id，hour，minute，second</w:t>
       </w:r>
     </w:p>
     <w:p>
@@ -2047,9 +1614,6 @@
     <w:p>
       <w:pPr>
         <w:ind w:firstLineChars="171" w:firstLine="359"/>
-        <w:rPr>
-          <w:rFonts w:hint="eastAsia"/>
-        </w:rPr>
       </w:pPr>
       <w:r>
         <w:t>0</w:t>
@@ -2058,29 +1622,12 @@
         <w:rPr>
           <w:rFonts w:hint="eastAsia"/>
         </w:rPr>
-        <w:t>：</w:t>
-      </w:r>
-      <w:proofErr w:type="spellStart"/>
-      <w:r>
-        <w:rPr>
-          <w:rFonts w:hint="eastAsia"/>
-        </w:rPr>
-        <w:t>Seesion</w:t>
-      </w:r>
-      <w:proofErr w:type="spellEnd"/>
-      <w:r>
-        <w:rPr>
-          <w:rFonts w:hint="eastAsia"/>
-        </w:rPr>
-        <w:t>异常 要求用户重新登录</w:t>
+        <w:t>：Seesion异常 要求用户重新登录</w:t>
       </w:r>
     </w:p>
     <w:p>
       <w:pPr>
         <w:ind w:firstLine="360"/>
-        <w:rPr>
-          <w:rFonts w:hint="eastAsia"/>
-        </w:rPr>
       </w:pPr>
       <w:r>
         <w:rPr>
@@ -2101,8 +1648,6 @@
         <w:t>-2：找不到该记录</w:t>
       </w:r>
     </w:p>
-    <w:bookmarkEnd w:id="47"/>
-    <w:bookmarkEnd w:id="48"/>
     <w:p>
       <w:pPr>
         <w:pStyle w:val="a3"/>
@@ -2112,96 +1657,46 @@
         </w:numPr>
         <w:ind w:firstLineChars="0"/>
       </w:pPr>
-      <w:r>
-        <w:rPr>
-          <w:rFonts w:hint="eastAsia"/>
-        </w:rPr>
-        <w:t>修改签出</w:t>
-      </w:r>
-      <w:r>
-        <w:rPr>
-          <w:rFonts w:hint="eastAsia"/>
-        </w:rPr>
-        <w:t>时间</w:t>
-      </w:r>
-    </w:p>
-    <w:p>
-      <w:pPr>
-        <w:pStyle w:val="a3"/>
-        <w:ind w:left="360" w:firstLineChars="0" w:firstLine="0"/>
-        <w:rPr>
-          <w:rFonts w:hint="eastAsia"/>
-        </w:rPr>
-      </w:pPr>
-      <w:r>
-        <w:rPr>
-          <w:rFonts w:hint="eastAsia"/>
-        </w:rPr>
-        <w:t>地址：/</w:t>
-      </w:r>
-      <w:proofErr w:type="spellStart"/>
-      <w:r>
-        <w:rPr>
-          <w:rFonts w:hint="eastAsia"/>
-        </w:rPr>
-        <w:t>CheckIn</w:t>
-      </w:r>
-      <w:proofErr w:type="spellEnd"/>
-      <w:r>
-        <w:rPr>
-          <w:rFonts w:hint="eastAsia"/>
-        </w:rPr>
-        <w:t>/</w:t>
-      </w:r>
-      <w:proofErr w:type="spellStart"/>
-      <w:r>
-        <w:rPr>
-          <w:rFonts w:hint="eastAsia"/>
-        </w:rPr>
-        <w:t>ModifyCheck</w:t>
-      </w:r>
-      <w:r>
-        <w:rPr>
-          <w:rFonts w:hint="eastAsia"/>
-        </w:rPr>
-        <w:t>Out</w:t>
-      </w:r>
-      <w:proofErr w:type="spellEnd"/>
-    </w:p>
-    <w:p>
-      <w:pPr>
-        <w:pStyle w:val="a3"/>
-        <w:ind w:left="360" w:firstLineChars="0" w:firstLine="0"/>
-      </w:pPr>
-      <w:r>
-        <w:rPr>
-          <w:rFonts w:hint="eastAsia"/>
-        </w:rPr>
-        <w:t>参数：</w:t>
-      </w:r>
-      <w:proofErr w:type="spellStart"/>
-      <w:r>
-        <w:rPr>
-          <w:rFonts w:hint="eastAsia"/>
-        </w:rPr>
-        <w:t>checkinid</w:t>
-      </w:r>
-      <w:proofErr w:type="spellEnd"/>
-      <w:r>
-        <w:rPr>
-          <w:rFonts w:hint="eastAsia"/>
-        </w:rPr>
-        <w:t>签到记录id，hour，minute，second</w:t>
-      </w:r>
-    </w:p>
-    <w:p>
-      <w:pPr>
-        <w:pStyle w:val="a3"/>
-        <w:ind w:left="360" w:firstLineChars="0" w:firstLine="0"/>
-      </w:pPr>
-      <w:bookmarkStart w:id="49" w:name="OLE_LINK52"/>
-      <w:bookmarkStart w:id="50" w:name="OLE_LINK53"/>
-      <w:bookmarkStart w:id="51" w:name="OLE_LINK54"/>
+      <w:bookmarkStart w:id="48" w:name="OLE_LINK48"/>
+      <w:bookmarkStart w:id="49" w:name="OLE_LINK49"/>
+      <w:bookmarkEnd w:id="46"/>
+      <w:bookmarkEnd w:id="47"/>
+      <w:r>
+        <w:rPr>
+          <w:rFonts w:hint="eastAsia"/>
+        </w:rPr>
+        <w:t>修改签入时间</w:t>
+      </w:r>
+    </w:p>
+    <w:p>
+      <w:pPr>
+        <w:pStyle w:val="a3"/>
+        <w:ind w:left="360" w:firstLineChars="0" w:firstLine="0"/>
+      </w:pPr>
+      <w:r>
+        <w:rPr>
+          <w:rFonts w:hint="eastAsia"/>
+        </w:rPr>
+        <w:t>地址：/CheckIn/ModifyCheckIn</w:t>
+      </w:r>
+    </w:p>
+    <w:p>
+      <w:pPr>
+        <w:pStyle w:val="a3"/>
+        <w:ind w:left="360" w:firstLineChars="0" w:firstLine="0"/>
+      </w:pPr>
+      <w:r>
+        <w:rPr>
+          <w:rFonts w:hint="eastAsia"/>
+        </w:rPr>
+        <w:t>参数：checkinid签到记录id，hour，minute，second</w:t>
+      </w:r>
+    </w:p>
+    <w:p>
+      <w:pPr>
+        <w:pStyle w:val="a3"/>
+        <w:ind w:left="360" w:firstLineChars="0" w:firstLine="0"/>
+      </w:pPr>
       <w:r>
         <w:rPr>
           <w:rFonts w:hint="eastAsia"/>
@@ -2213,8 +1708,6 @@
       <w:pPr>
         <w:ind w:firstLine="360"/>
       </w:pPr>
-      <w:bookmarkStart w:id="52" w:name="OLE_LINK50"/>
-      <w:bookmarkStart w:id="53" w:name="OLE_LINK51"/>
       <w:r>
         <w:rPr>
           <w:rFonts w:hint="eastAsia"/>
@@ -2225,9 +1718,6 @@
     <w:p>
       <w:pPr>
         <w:ind w:firstLineChars="171" w:firstLine="359"/>
-        <w:rPr>
-          <w:rFonts w:hint="eastAsia"/>
-        </w:rPr>
       </w:pPr>
       <w:r>
         <w:t>0</w:t>
@@ -2236,29 +1726,12 @@
         <w:rPr>
           <w:rFonts w:hint="eastAsia"/>
         </w:rPr>
-        <w:t>：</w:t>
-      </w:r>
-      <w:proofErr w:type="spellStart"/>
-      <w:r>
-        <w:rPr>
-          <w:rFonts w:hint="eastAsia"/>
-        </w:rPr>
-        <w:t>Seesion</w:t>
-      </w:r>
-      <w:proofErr w:type="spellEnd"/>
-      <w:r>
-        <w:rPr>
-          <w:rFonts w:hint="eastAsia"/>
-        </w:rPr>
-        <w:t>异常 要求用户重新登录</w:t>
+        <w:t>：Seesion异常 要求用户重新登录</w:t>
       </w:r>
     </w:p>
     <w:p>
       <w:pPr>
         <w:ind w:firstLine="360"/>
-        <w:rPr>
-          <w:rFonts w:hint="eastAsia"/>
-        </w:rPr>
       </w:pPr>
       <w:r>
         <w:rPr>
@@ -2267,23 +1740,20 @@
         <w:t>-1：内部错误 正常情况下不会发生</w:t>
       </w:r>
     </w:p>
+    <w:p>
+      <w:pPr>
+        <w:pStyle w:val="a3"/>
+        <w:ind w:left="360" w:firstLineChars="0" w:firstLine="0"/>
+      </w:pPr>
+      <w:r>
+        <w:rPr>
+          <w:rFonts w:hint="eastAsia"/>
+        </w:rPr>
+        <w:t>-2：找不到该记录</w:t>
+      </w:r>
+    </w:p>
+    <w:bookmarkEnd w:id="48"/>
     <w:bookmarkEnd w:id="49"/>
-    <w:bookmarkEnd w:id="50"/>
-    <w:bookmarkEnd w:id="51"/>
-    <w:bookmarkEnd w:id="52"/>
-    <w:bookmarkEnd w:id="53"/>
-    <w:p>
-      <w:pPr>
-        <w:pStyle w:val="a3"/>
-        <w:ind w:left="360" w:firstLineChars="0" w:firstLine="0"/>
-      </w:pPr>
-      <w:r>
-        <w:rPr>
-          <w:rFonts w:hint="eastAsia"/>
-        </w:rPr>
-        <w:t>-2：找不到该记录</w:t>
-      </w:r>
-    </w:p>
     <w:p>
       <w:pPr>
         <w:pStyle w:val="a3"/>
@@ -2297,66 +1767,41 @@
         <w:rPr>
           <w:rFonts w:hint="eastAsia"/>
         </w:rPr>
-        <w:t>获得今天状态</w:t>
-      </w:r>
-    </w:p>
-    <w:p>
-      <w:pPr>
-        <w:pStyle w:val="a3"/>
-        <w:ind w:left="360" w:firstLineChars="0" w:firstLine="0"/>
-        <w:rPr>
-          <w:rFonts w:hint="eastAsia"/>
-        </w:rPr>
-      </w:pPr>
-      <w:r>
-        <w:rPr>
-          <w:rFonts w:hint="eastAsia"/>
-        </w:rPr>
-        <w:t>地址：/</w:t>
-      </w:r>
-      <w:proofErr w:type="spellStart"/>
-      <w:r>
-        <w:rPr>
-          <w:rFonts w:hint="eastAsia"/>
-        </w:rPr>
-        <w:t>CheckIn</w:t>
-      </w:r>
-      <w:proofErr w:type="spellEnd"/>
-      <w:r>
-        <w:rPr>
-          <w:rFonts w:hint="eastAsia"/>
-        </w:rPr>
-        <w:t>/</w:t>
-      </w:r>
-      <w:proofErr w:type="spellStart"/>
-      <w:r>
-        <w:rPr>
-          <w:rFonts w:hint="eastAsia"/>
-        </w:rPr>
-        <w:t>GetTodayStatus</w:t>
-      </w:r>
-      <w:proofErr w:type="spellEnd"/>
-    </w:p>
-    <w:p>
-      <w:pPr>
-        <w:pStyle w:val="a3"/>
-        <w:ind w:left="360" w:firstLineChars="0" w:firstLine="0"/>
-      </w:pPr>
-      <w:r>
-        <w:rPr>
-          <w:rFonts w:hint="eastAsia"/>
-        </w:rPr>
-        <w:t>参数：无</w:t>
-      </w:r>
-    </w:p>
-    <w:p>
-      <w:pPr>
-        <w:pStyle w:val="a3"/>
-        <w:ind w:left="360" w:firstLineChars="0" w:firstLine="0"/>
-      </w:pPr>
-      <w:bookmarkStart w:id="54" w:name="OLE_LINK55"/>
-      <w:bookmarkStart w:id="55" w:name="OLE_LINK56"/>
-      <w:bookmarkStart w:id="56" w:name="OLE_LINK57"/>
+        <w:t>修改签出时间</w:t>
+      </w:r>
+    </w:p>
+    <w:p>
+      <w:pPr>
+        <w:pStyle w:val="a3"/>
+        <w:ind w:left="360" w:firstLineChars="0" w:firstLine="0"/>
+      </w:pPr>
+      <w:r>
+        <w:rPr>
+          <w:rFonts w:hint="eastAsia"/>
+        </w:rPr>
+        <w:t>地址：/CheckIn/ModifyCheckOut</w:t>
+      </w:r>
+    </w:p>
+    <w:p>
+      <w:pPr>
+        <w:pStyle w:val="a3"/>
+        <w:ind w:left="360" w:firstLineChars="0" w:firstLine="0"/>
+      </w:pPr>
+      <w:r>
+        <w:rPr>
+          <w:rFonts w:hint="eastAsia"/>
+        </w:rPr>
+        <w:t>参数：checkinid签到记录id，hour，minute，second</w:t>
+      </w:r>
+    </w:p>
+    <w:p>
+      <w:pPr>
+        <w:pStyle w:val="a3"/>
+        <w:ind w:left="360" w:firstLineChars="0" w:firstLine="0"/>
+      </w:pPr>
+      <w:bookmarkStart w:id="50" w:name="OLE_LINK52"/>
+      <w:bookmarkStart w:id="51" w:name="OLE_LINK53"/>
+      <w:bookmarkStart w:id="52" w:name="OLE_LINK54"/>
       <w:r>
         <w:rPr>
           <w:rFonts w:hint="eastAsia"/>
@@ -2368,53 +1813,18 @@
       <w:pPr>
         <w:ind w:firstLine="360"/>
       </w:pPr>
+      <w:bookmarkStart w:id="53" w:name="OLE_LINK50"/>
+      <w:bookmarkStart w:id="54" w:name="OLE_LINK51"/>
       <w:r>
         <w:rPr>
           <w:rFonts w:hint="eastAsia"/>
         </w:rPr>
         <w:t>1：成功</w:t>
       </w:r>
-      <w:r>
-        <w:rPr>
-          <w:rFonts w:hint="eastAsia"/>
-        </w:rPr>
-        <w:t xml:space="preserve"> </w:t>
-      </w:r>
-      <w:proofErr w:type="spellStart"/>
-      <w:r>
-        <w:rPr>
-          <w:rFonts w:hint="eastAsia"/>
-        </w:rPr>
-        <w:t>hascheckin</w:t>
-      </w:r>
-      <w:proofErr w:type="spellEnd"/>
-      <w:r>
-        <w:rPr>
-          <w:rFonts w:hint="eastAsia"/>
-        </w:rPr>
-        <w:t xml:space="preserve">是否签入 </w:t>
-      </w:r>
-      <w:proofErr w:type="spellStart"/>
-      <w:r>
-        <w:rPr>
-          <w:rFonts w:hint="eastAsia"/>
-        </w:rPr>
-        <w:t>hascheckout</w:t>
-      </w:r>
-      <w:proofErr w:type="spellEnd"/>
-      <w:r>
-        <w:rPr>
-          <w:rFonts w:hint="eastAsia"/>
-        </w:rPr>
-        <w:t>是否签出</w:t>
-      </w:r>
     </w:p>
     <w:p>
       <w:pPr>
         <w:ind w:firstLineChars="171" w:firstLine="359"/>
-        <w:rPr>
-          <w:rFonts w:hint="eastAsia"/>
-        </w:rPr>
       </w:pPr>
       <w:r>
         <w:t>0</w:t>
@@ -2423,29 +1833,12 @@
         <w:rPr>
           <w:rFonts w:hint="eastAsia"/>
         </w:rPr>
-        <w:t>：</w:t>
-      </w:r>
-      <w:proofErr w:type="spellStart"/>
-      <w:r>
-        <w:rPr>
-          <w:rFonts w:hint="eastAsia"/>
-        </w:rPr>
-        <w:t>Seesion</w:t>
-      </w:r>
-      <w:proofErr w:type="spellEnd"/>
-      <w:r>
-        <w:rPr>
-          <w:rFonts w:hint="eastAsia"/>
-        </w:rPr>
-        <w:t>异常 要求用户重新登录</w:t>
+        <w:t>：Seesion异常 要求用户重新登录</w:t>
       </w:r>
     </w:p>
     <w:p>
       <w:pPr>
         <w:ind w:firstLine="360"/>
-        <w:rPr>
-          <w:rFonts w:hint="eastAsia"/>
-        </w:rPr>
       </w:pPr>
       <w:r>
         <w:rPr>
@@ -2454,9 +1847,23 @@
         <w:t>-1：内部错误 正常情况下不会发生</w:t>
       </w:r>
     </w:p>
+    <w:bookmarkEnd w:id="50"/>
+    <w:bookmarkEnd w:id="51"/>
+    <w:bookmarkEnd w:id="52"/>
+    <w:bookmarkEnd w:id="53"/>
     <w:bookmarkEnd w:id="54"/>
-    <w:bookmarkEnd w:id="55"/>
-    <w:bookmarkEnd w:id="56"/>
+    <w:p>
+      <w:pPr>
+        <w:pStyle w:val="a3"/>
+        <w:ind w:left="360" w:firstLineChars="0" w:firstLine="0"/>
+      </w:pPr>
+      <w:r>
+        <w:rPr>
+          <w:rFonts w:hint="eastAsia"/>
+        </w:rPr>
+        <w:t>-2：找不到该记录</w:t>
+      </w:r>
+    </w:p>
     <w:p>
       <w:pPr>
         <w:pStyle w:val="a3"/>
@@ -2470,6 +1877,101 @@
         <w:rPr>
           <w:rFonts w:hint="eastAsia"/>
         </w:rPr>
+        <w:t>获得今天状态</w:t>
+      </w:r>
+    </w:p>
+    <w:p>
+      <w:pPr>
+        <w:pStyle w:val="a3"/>
+        <w:ind w:left="360" w:firstLineChars="0" w:firstLine="0"/>
+      </w:pPr>
+      <w:r>
+        <w:rPr>
+          <w:rFonts w:hint="eastAsia"/>
+        </w:rPr>
+        <w:t>地址：/CheckIn/GetTodayStatus</w:t>
+      </w:r>
+    </w:p>
+    <w:p>
+      <w:pPr>
+        <w:pStyle w:val="a3"/>
+        <w:ind w:left="360" w:firstLineChars="0" w:firstLine="0"/>
+      </w:pPr>
+      <w:r>
+        <w:rPr>
+          <w:rFonts w:hint="eastAsia"/>
+        </w:rPr>
+        <w:t>参数：无</w:t>
+      </w:r>
+    </w:p>
+    <w:p>
+      <w:pPr>
+        <w:pStyle w:val="a3"/>
+        <w:ind w:left="360" w:firstLineChars="0" w:firstLine="0"/>
+      </w:pPr>
+      <w:bookmarkStart w:id="55" w:name="OLE_LINK55"/>
+      <w:bookmarkStart w:id="56" w:name="OLE_LINK56"/>
+      <w:bookmarkStart w:id="57" w:name="OLE_LINK57"/>
+      <w:r>
+        <w:rPr>
+          <w:rFonts w:hint="eastAsia"/>
+        </w:rPr>
+        <w:t>返回值：</w:t>
+      </w:r>
+    </w:p>
+    <w:p>
+      <w:pPr>
+        <w:ind w:firstLine="360"/>
+      </w:pPr>
+      <w:r>
+        <w:rPr>
+          <w:rFonts w:hint="eastAsia"/>
+        </w:rPr>
+        <w:lastRenderedPageBreak/>
+        <w:t>1：成功 hascheckin是否签入 hascheckout是否签出</w:t>
+      </w:r>
+    </w:p>
+    <w:p>
+      <w:pPr>
+        <w:ind w:firstLineChars="171" w:firstLine="359"/>
+      </w:pPr>
+      <w:r>
+        <w:t>0</w:t>
+      </w:r>
+      <w:r>
+        <w:rPr>
+          <w:rFonts w:hint="eastAsia"/>
+        </w:rPr>
+        <w:t>：Seesion异常 要求用户重新登录</w:t>
+      </w:r>
+    </w:p>
+    <w:p>
+      <w:pPr>
+        <w:ind w:firstLine="360"/>
+      </w:pPr>
+      <w:r>
+        <w:rPr>
+          <w:rFonts w:hint="eastAsia"/>
+        </w:rPr>
+        <w:t>-1：内部错误 正常情况下不会发生</w:t>
+      </w:r>
+    </w:p>
+    <w:bookmarkEnd w:id="55"/>
+    <w:bookmarkEnd w:id="56"/>
+    <w:bookmarkEnd w:id="57"/>
+    <w:p>
+      <w:pPr>
+        <w:pStyle w:val="a3"/>
+        <w:numPr>
+          <w:ilvl w:val="0"/>
+          <w:numId w:val="1"/>
+        </w:numPr>
+        <w:ind w:firstLineChars="0"/>
+      </w:pPr>
+      <w:r>
+        <w:rPr>
+          <w:rFonts w:hint="eastAsia"/>
+        </w:rPr>
         <w:t>获取指定月的几率</w:t>
       </w:r>
     </w:p>
@@ -2477,38 +1979,13 @@
       <w:pPr>
         <w:pStyle w:val="a3"/>
         <w:ind w:left="360" w:firstLineChars="0" w:firstLine="0"/>
-        <w:rPr>
-          <w:rFonts w:hint="eastAsia"/>
-        </w:rPr>
-      </w:pPr>
-      <w:r>
-        <w:rPr>
-          <w:rFonts w:hint="eastAsia"/>
-        </w:rPr>
-        <w:t>地址：/</w:t>
-      </w:r>
-      <w:proofErr w:type="spellStart"/>
-      <w:r>
-        <w:rPr>
-          <w:rFonts w:hint="eastAsia"/>
-        </w:rPr>
-        <w:t>CheckIn</w:t>
-      </w:r>
-      <w:proofErr w:type="spellEnd"/>
-      <w:r>
-        <w:rPr>
-          <w:rFonts w:hint="eastAsia"/>
-        </w:rPr>
-        <w:t>/</w:t>
-      </w:r>
-      <w:proofErr w:type="spellStart"/>
-      <w:r>
-        <w:rPr>
-          <w:rFonts w:hint="eastAsia"/>
-        </w:rPr>
-        <w:t>GetMonthData</w:t>
-      </w:r>
-      <w:proofErr w:type="spellEnd"/>
+      </w:pPr>
+      <w:r>
+        <w:rPr>
+          <w:rFonts w:hint="eastAsia"/>
+        </w:rPr>
+        <w:t>地址：/CheckIn/GetMonthData</w:t>
+      </w:r>
     </w:p>
     <w:p>
       <w:pPr>
@@ -2542,55 +2019,26 @@
         <w:rPr>
           <w:rFonts w:hint="eastAsia"/>
         </w:rPr>
-        <w:t xml:space="preserve">1：成功 </w:t>
-      </w:r>
-      <w:r>
-        <w:rPr>
-          <w:rFonts w:hint="eastAsia"/>
-        </w:rPr>
-        <w:t>返回data该月的记录</w:t>
-      </w:r>
-      <w:bookmarkStart w:id="57" w:name="_GoBack"/>
-      <w:bookmarkEnd w:id="57"/>
+        <w:t>1：成功 返回data该月的记录</w:t>
+      </w:r>
     </w:p>
     <w:p>
       <w:pPr>
         <w:ind w:firstLineChars="171" w:firstLine="359"/>
-        <w:rPr>
-          <w:rFonts w:hint="eastAsia"/>
-        </w:rPr>
-      </w:pPr>
-      <w:r>
-        <w:lastRenderedPageBreak/>
+      </w:pPr>
+      <w:r>
         <w:t>0</w:t>
       </w:r>
       <w:r>
         <w:rPr>
           <w:rFonts w:hint="eastAsia"/>
         </w:rPr>
-        <w:t>：</w:t>
-      </w:r>
-      <w:proofErr w:type="spellStart"/>
-      <w:r>
-        <w:rPr>
-          <w:rFonts w:hint="eastAsia"/>
-        </w:rPr>
-        <w:t>Seesion</w:t>
-      </w:r>
-      <w:proofErr w:type="spellEnd"/>
-      <w:r>
-        <w:rPr>
-          <w:rFonts w:hint="eastAsia"/>
-        </w:rPr>
-        <w:t>异常 要求用户重新登录</w:t>
+        <w:t>：Seesion异常 要求用户重新登录</w:t>
       </w:r>
     </w:p>
     <w:p>
       <w:pPr>
         <w:ind w:firstLine="360"/>
-        <w:rPr>
-          <w:rFonts w:hint="eastAsia"/>
-        </w:rPr>
       </w:pPr>
       <w:r>
         <w:rPr>
@@ -2610,7 +2058,7 @@
 </file>
 
 <file path=word/numbering.xml><?xml version="1.0" encoding="utf-8"?>
-<w:numbering xmlns:wpc="http://schemas.microsoft.com/office/word/2010/wordprocessingCanvas" xmlns:cx="http://schemas.microsoft.com/office/drawing/2014/chartex" xmlns:cx1="http://schemas.microsoft.com/office/drawing/2015/9/8/chartex" xmlns:mc="http://schemas.openxmlformats.org/markup-compatibility/2006" xmlns:o="urn:schemas-microsoft-com:office:office" xmlns:r="http://schemas.openxmlformats.org/officeDocument/2006/relationships" xmlns:m="http://schemas.openxmlformats.org/officeDocument/2006/math" xmlns:v="urn:schemas-microsoft-com:vml" xmlns:wp14="http://schemas.microsoft.com/office/word/2010/wordprocessingDrawing" xmlns:wp="http://schemas.openxmlformats.org/drawingml/2006/wordprocessingDrawing" xmlns:w10="urn:schemas-microsoft-com:office:word" xmlns:w="http://schemas.openxmlformats.org/wordprocessingml/2006/main" xmlns:w14="http://schemas.microsoft.com/office/word/2010/wordml" xmlns:w15="http://schemas.microsoft.com/office/word/2012/wordml" xmlns:w16se="http://schemas.microsoft.com/office/word/2015/wordml/symex" xmlns:wpg="http://schemas.microsoft.com/office/word/2010/wordprocessingGroup" xmlns:wpi="http://schemas.microsoft.com/office/word/2010/wordprocessingInk" xmlns:wne="http://schemas.microsoft.com/office/word/2006/wordml" xmlns:wps="http://schemas.microsoft.com/office/word/2010/wordprocessingShape" mc:Ignorable="w14 w15 w16se wp14">
+<w:numbering xmlns:wpc="http://schemas.microsoft.com/office/word/2010/wordprocessingCanvas" xmlns:cx="http://schemas.microsoft.com/office/drawing/2014/chartex" xmlns:mc="http://schemas.openxmlformats.org/markup-compatibility/2006" xmlns:o="urn:schemas-microsoft-com:office:office" xmlns:r="http://schemas.openxmlformats.org/officeDocument/2006/relationships" xmlns:m="http://schemas.openxmlformats.org/officeDocument/2006/math" xmlns:v="urn:schemas-microsoft-com:vml" xmlns:wp14="http://schemas.microsoft.com/office/word/2010/wordprocessingDrawing" xmlns:wp="http://schemas.openxmlformats.org/drawingml/2006/wordprocessingDrawing" xmlns:w10="urn:schemas-microsoft-com:office:word" xmlns:w="http://schemas.openxmlformats.org/wordprocessingml/2006/main" xmlns:w14="http://schemas.microsoft.com/office/word/2010/wordml" xmlns:w15="http://schemas.microsoft.com/office/word/2012/wordml" xmlns:w16se="http://schemas.microsoft.com/office/word/2015/wordml/symex" xmlns:wpg="http://schemas.microsoft.com/office/word/2010/wordprocessingGroup" xmlns:wpi="http://schemas.microsoft.com/office/word/2010/wordprocessingInk" xmlns:wne="http://schemas.microsoft.com/office/word/2006/wordml" xmlns:wps="http://schemas.microsoft.com/office/word/2010/wordprocessingShape" mc:Ignorable="w14 w15 w16se wp14">
   <w:abstractNum w:abstractNumId="0" w15:restartNumberingAfterBreak="0">
     <w:nsid w:val="18540A1B"/>
     <w:multiLevelType w:val="hybridMultilevel"/>

</xml_diff>